<commit_message>
Se agregó enlace a video
</commit_message>
<xml_diff>
--- a/Trabajo Práctico Integrador_Grupo 60.docx
+++ b/Trabajo Práctico Integrador_Grupo 60.docx
@@ -1037,21 +1037,7 @@
         <w:rPr>
           <w:lang w:val="es-AR"/>
         </w:rPr>
-        <w:t xml:space="preserve">El modelo relacional está compuesto por entidades como Usuarios, Contenidos, Suscripciones, Visualizaciones, Reseñas, Roles, Actores, </w:t>
-      </w:r>
-      <w:proofErr w:type="gramStart"/>
-      <w:r>
-        <w:rPr>
-          <w:lang w:val="es-AR"/>
-        </w:rPr>
-        <w:t>Directores</w:t>
-      </w:r>
-      <w:proofErr w:type="gramEnd"/>
-      <w:r>
-        <w:rPr>
-          <w:lang w:val="es-AR"/>
-        </w:rPr>
-        <w:t xml:space="preserve">, Listas y sus respectivas relaciones. Se incluyen relaciones uno a muchos (1:N) como Usuarios </w:t>
+        <w:t xml:space="preserve">El modelo relacional está compuesto por entidades como Usuarios, Contenidos, Suscripciones, Visualizaciones, Reseñas, Roles, Actores, Directores, Listas y sus respectivas relaciones. Se incluyen relaciones uno a muchos (1:N) como Usuarios </w:t>
       </w:r>
       <w:r>
         <w:rPr>
@@ -2033,26 +2019,46 @@
               </w:rPr>
               <w:t xml:space="preserve">  </w:t>
             </w:r>
-            <w:proofErr w:type="gramStart"/>
-            <w:r>
-              <w:rPr>
-                <w:lang w:val="en-US"/>
-              </w:rPr>
-              <w:t>@IDUsuario</w:t>
-            </w:r>
-            <w:proofErr w:type="gramEnd"/>
-            <w:r>
-              <w:rPr>
-                <w:lang w:val="en-US"/>
-              </w:rPr>
-              <w:t xml:space="preserve"> INT,</w:t>
-            </w:r>
-          </w:p>
-          <w:p>
-            <w:pPr>
-              <w:ind w:firstLine="0"/>
-              <w:rPr>
-                <w:lang w:val="en-US"/>
+            <w:r>
+              <w:rPr>
+                <w:lang w:val="en-US"/>
+              </w:rPr>
+              <w:t>@IDUsuario INT,</w:t>
+            </w:r>
+          </w:p>
+          <w:p>
+            <w:pPr>
+              <w:ind w:firstLine="0"/>
+              <w:rPr>
+                <w:lang w:val="en-US"/>
+              </w:rPr>
+            </w:pPr>
+            <w:r>
+              <w:rPr>
+                <w:lang w:val="en-US"/>
+              </w:rPr>
+              <w:t xml:space="preserve">  @IDContenido INT,</w:t>
+            </w:r>
+          </w:p>
+          <w:p>
+            <w:pPr>
+              <w:ind w:firstLine="0"/>
+              <w:rPr>
+                <w:lang w:val="en-US"/>
+              </w:rPr>
+            </w:pPr>
+            <w:r>
+              <w:rPr>
+                <w:lang w:val="en-US"/>
+              </w:rPr>
+              <w:t xml:space="preserve">  @Dispositivo NVARCHAR(50),</w:t>
+            </w:r>
+          </w:p>
+          <w:p>
+            <w:pPr>
+              <w:ind w:firstLine="0"/>
+              <w:rPr>
+                <w:lang w:val="es-AR"/>
               </w:rPr>
             </w:pPr>
             <w:r>
@@ -2061,222 +2067,122 @@
               </w:rPr>
               <w:t xml:space="preserve">  </w:t>
             </w:r>
-            <w:proofErr w:type="gramStart"/>
-            <w:r>
-              <w:rPr>
-                <w:lang w:val="en-US"/>
-              </w:rPr>
-              <w:t>@IDContenido</w:t>
-            </w:r>
-            <w:proofErr w:type="gramEnd"/>
-            <w:r>
-              <w:rPr>
-                <w:lang w:val="en-US"/>
-              </w:rPr>
-              <w:t xml:space="preserve"> INT,</w:t>
-            </w:r>
-          </w:p>
-          <w:p>
-            <w:pPr>
-              <w:ind w:firstLine="0"/>
-              <w:rPr>
-                <w:lang w:val="en-US"/>
-              </w:rPr>
-            </w:pPr>
-            <w:r>
-              <w:rPr>
-                <w:lang w:val="en-US"/>
+            <w:r>
+              <w:rPr>
+                <w:lang w:val="es-AR"/>
+              </w:rPr>
+              <w:t>@Completado BIT</w:t>
+            </w:r>
+          </w:p>
+          <w:p>
+            <w:pPr>
+              <w:ind w:firstLine="0"/>
+              <w:rPr>
+                <w:lang w:val="es-AR"/>
+              </w:rPr>
+            </w:pPr>
+            <w:r>
+              <w:rPr>
+                <w:lang w:val="es-AR"/>
+              </w:rPr>
+              <w:t>AS</w:t>
+            </w:r>
+          </w:p>
+          <w:p>
+            <w:pPr>
+              <w:ind w:firstLine="0"/>
+              <w:rPr>
+                <w:lang w:val="es-AR"/>
+              </w:rPr>
+            </w:pPr>
+            <w:r>
+              <w:rPr>
+                <w:lang w:val="es-AR"/>
+              </w:rPr>
+              <w:t>BEGIN</w:t>
+            </w:r>
+          </w:p>
+          <w:p>
+            <w:pPr>
+              <w:ind w:firstLine="0"/>
+              <w:rPr>
+                <w:lang w:val="es-AR"/>
+              </w:rPr>
+            </w:pPr>
+            <w:r>
+              <w:rPr>
+                <w:lang w:val="es-AR"/>
               </w:rPr>
               <w:t xml:space="preserve">  </w:t>
             </w:r>
-            <w:proofErr w:type="gramStart"/>
-            <w:r>
-              <w:rPr>
-                <w:lang w:val="en-US"/>
-              </w:rPr>
-              <w:t>@Dispositivo</w:t>
-            </w:r>
-            <w:proofErr w:type="gramEnd"/>
-            <w:r>
-              <w:rPr>
-                <w:lang w:val="en-US"/>
-              </w:rPr>
-              <w:t xml:space="preserve"> </w:t>
-            </w:r>
-            <w:proofErr w:type="gramStart"/>
-            <w:r>
-              <w:rPr>
-                <w:lang w:val="en-US"/>
-              </w:rPr>
-              <w:t>NVARCHAR(</w:t>
-            </w:r>
-            <w:proofErr w:type="gramEnd"/>
-            <w:r>
-              <w:rPr>
-                <w:lang w:val="en-US"/>
-              </w:rPr>
-              <w:t>50),</w:t>
-            </w:r>
-          </w:p>
-          <w:p>
-            <w:pPr>
-              <w:ind w:firstLine="0"/>
-              <w:rPr>
-                <w:lang w:val="es-AR"/>
-              </w:rPr>
-            </w:pPr>
-            <w:r>
-              <w:rPr>
-                <w:lang w:val="en-US"/>
+            <w:r>
+              <w:rPr>
+                <w:lang w:val="es-AR"/>
+              </w:rPr>
+              <w:t>INSERT INTO Visualizaciones (</w:t>
+            </w:r>
+            <w:proofErr w:type="spellStart"/>
+            <w:r>
+              <w:rPr>
+                <w:lang w:val="es-AR"/>
+              </w:rPr>
+              <w:t>IDUsuario</w:t>
+            </w:r>
+            <w:proofErr w:type="spellEnd"/>
+            <w:r>
+              <w:rPr>
+                <w:lang w:val="es-AR"/>
+              </w:rPr>
+              <w:t xml:space="preserve">, </w:t>
+            </w:r>
+            <w:proofErr w:type="spellStart"/>
+            <w:r>
+              <w:rPr>
+                <w:lang w:val="es-AR"/>
+              </w:rPr>
+              <w:t>IDContenido</w:t>
+            </w:r>
+            <w:proofErr w:type="spellEnd"/>
+            <w:r>
+              <w:rPr>
+                <w:lang w:val="es-AR"/>
+              </w:rPr>
+              <w:t xml:space="preserve">, </w:t>
+            </w:r>
+            <w:proofErr w:type="spellStart"/>
+            <w:r>
+              <w:rPr>
+                <w:lang w:val="es-AR"/>
+              </w:rPr>
+              <w:t>FechaVisualizacion</w:t>
+            </w:r>
+            <w:proofErr w:type="spellEnd"/>
+            <w:r>
+              <w:rPr>
+                <w:lang w:val="es-AR"/>
+              </w:rPr>
+              <w:t>, Dispositivo, Completado)</w:t>
+            </w:r>
+          </w:p>
+          <w:p>
+            <w:pPr>
+              <w:ind w:firstLine="0"/>
+              <w:rPr>
+                <w:lang w:val="en-US"/>
+              </w:rPr>
+            </w:pPr>
+            <w:r>
+              <w:rPr>
+                <w:lang w:val="es-AR"/>
               </w:rPr>
               <w:t xml:space="preserve">  </w:t>
             </w:r>
             <w:r>
               <w:rPr>
-                <w:lang w:val="es-AR"/>
-              </w:rPr>
-              <w:t>@Completado BIT</w:t>
-            </w:r>
-          </w:p>
-          <w:p>
-            <w:pPr>
-              <w:ind w:firstLine="0"/>
-              <w:rPr>
-                <w:lang w:val="es-AR"/>
-              </w:rPr>
-            </w:pPr>
-            <w:r>
-              <w:rPr>
-                <w:lang w:val="es-AR"/>
-              </w:rPr>
-              <w:t>AS</w:t>
-            </w:r>
-          </w:p>
-          <w:p>
-            <w:pPr>
-              <w:ind w:firstLine="0"/>
-              <w:rPr>
-                <w:lang w:val="es-AR"/>
-              </w:rPr>
-            </w:pPr>
-            <w:r>
-              <w:rPr>
-                <w:lang w:val="es-AR"/>
-              </w:rPr>
-              <w:t>BEGIN</w:t>
-            </w:r>
-          </w:p>
-          <w:p>
-            <w:pPr>
-              <w:ind w:firstLine="0"/>
-              <w:rPr>
-                <w:lang w:val="es-AR"/>
-              </w:rPr>
-            </w:pPr>
-            <w:r>
-              <w:rPr>
-                <w:lang w:val="es-AR"/>
-              </w:rPr>
-              <w:t xml:space="preserve">  </w:t>
-            </w:r>
-            <w:r>
-              <w:rPr>
-                <w:lang w:val="es-AR"/>
-              </w:rPr>
-              <w:t>INSERT INTO Visualizaciones (</w:t>
-            </w:r>
-            <w:proofErr w:type="spellStart"/>
-            <w:r>
-              <w:rPr>
-                <w:lang w:val="es-AR"/>
-              </w:rPr>
-              <w:t>IDUsuario</w:t>
-            </w:r>
-            <w:proofErr w:type="spellEnd"/>
-            <w:r>
-              <w:rPr>
-                <w:lang w:val="es-AR"/>
-              </w:rPr>
-              <w:t xml:space="preserve">, </w:t>
-            </w:r>
-            <w:proofErr w:type="spellStart"/>
-            <w:r>
-              <w:rPr>
-                <w:lang w:val="es-AR"/>
-              </w:rPr>
-              <w:t>IDContenido</w:t>
-            </w:r>
-            <w:proofErr w:type="spellEnd"/>
-            <w:r>
-              <w:rPr>
-                <w:lang w:val="es-AR"/>
-              </w:rPr>
-              <w:t xml:space="preserve">, </w:t>
-            </w:r>
-            <w:proofErr w:type="spellStart"/>
-            <w:r>
-              <w:rPr>
-                <w:lang w:val="es-AR"/>
-              </w:rPr>
-              <w:t>FechaVisualizacion</w:t>
-            </w:r>
-            <w:proofErr w:type="spellEnd"/>
-            <w:r>
-              <w:rPr>
-                <w:lang w:val="es-AR"/>
-              </w:rPr>
-              <w:t>, Dispositivo, Completado)</w:t>
-            </w:r>
-          </w:p>
-          <w:p>
-            <w:pPr>
-              <w:ind w:firstLine="0"/>
-              <w:rPr>
-                <w:lang w:val="en-US"/>
-              </w:rPr>
-            </w:pPr>
-            <w:r>
-              <w:rPr>
-                <w:lang w:val="es-AR"/>
-              </w:rPr>
-              <w:t xml:space="preserve">  </w:t>
-            </w:r>
-            <w:proofErr w:type="gramStart"/>
-            <w:r>
-              <w:rPr>
-                <w:lang w:val="en-US"/>
-              </w:rPr>
-              <w:t>VALUES (@IDUsuario, @</w:t>
-            </w:r>
-            <w:proofErr w:type="gramEnd"/>
-            <w:r>
-              <w:rPr>
-                <w:lang w:val="en-US"/>
-              </w:rPr>
-              <w:t xml:space="preserve">IDContenido, </w:t>
-            </w:r>
-            <w:proofErr w:type="gramStart"/>
-            <w:r>
-              <w:rPr>
-                <w:lang w:val="en-US"/>
-              </w:rPr>
-              <w:t>GETDATE(), @Dispositivo, @</w:t>
-            </w:r>
-            <w:proofErr w:type="gramEnd"/>
-            <w:r>
-              <w:rPr>
-                <w:lang w:val="en-US"/>
-              </w:rPr>
-              <w:t>Completado</w:t>
-            </w:r>
-            <w:proofErr w:type="gramStart"/>
-            <w:r>
-              <w:rPr>
-                <w:lang w:val="en-US"/>
-              </w:rPr>
-              <w:t>);</w:t>
-            </w:r>
-            <w:proofErr w:type="gramEnd"/>
+                <w:lang w:val="en-US"/>
+              </w:rPr>
+              <w:t>VALUES (@IDUsuario, @IDContenido, GETDATE(), @Dispositivo, @Completado);</w:t>
+            </w:r>
           </w:p>
           <w:p>
             <w:pPr>
@@ -2402,48 +2308,20 @@
               <w:rPr>
                 <w:lang w:val="en-US"/>
               </w:rPr>
-              <w:t xml:space="preserve">  </w:t>
-            </w:r>
-            <w:proofErr w:type="gramStart"/>
-            <w:r>
-              <w:rPr>
-                <w:lang w:val="en-US"/>
-              </w:rPr>
-              <w:t>@IDUsuario</w:t>
-            </w:r>
-            <w:proofErr w:type="gramEnd"/>
-            <w:r>
-              <w:rPr>
-                <w:lang w:val="en-US"/>
-              </w:rPr>
-              <w:t xml:space="preserve"> INT,</w:t>
-            </w:r>
-          </w:p>
-          <w:p>
-            <w:pPr>
-              <w:rPr>
-                <w:lang w:val="en-US"/>
-              </w:rPr>
-            </w:pPr>
-            <w:r>
-              <w:rPr>
-                <w:lang w:val="en-US"/>
-              </w:rPr>
-              <w:t xml:space="preserve">  </w:t>
-            </w:r>
-            <w:proofErr w:type="gramStart"/>
-            <w:r>
-              <w:rPr>
-                <w:lang w:val="en-US"/>
-              </w:rPr>
-              <w:t>@IDContenido</w:t>
-            </w:r>
-            <w:proofErr w:type="gramEnd"/>
-            <w:r>
-              <w:rPr>
-                <w:lang w:val="en-US"/>
-              </w:rPr>
-              <w:t xml:space="preserve"> INT,</w:t>
+              <w:t xml:space="preserve">  @IDUsuario INT,</w:t>
+            </w:r>
+          </w:p>
+          <w:p>
+            <w:pPr>
+              <w:rPr>
+                <w:lang w:val="en-US"/>
+              </w:rPr>
+            </w:pPr>
+            <w:r>
+              <w:rPr>
+                <w:lang w:val="en-US"/>
+              </w:rPr>
+              <w:t xml:space="preserve">  @IDContenido INT,</w:t>
             </w:r>
           </w:p>
           <w:p>
@@ -2469,21 +2347,7 @@
               <w:rPr>
                 <w:lang w:val="en-US"/>
               </w:rPr>
-              <w:t xml:space="preserve">  @Comentario </w:t>
-            </w:r>
-            <w:proofErr w:type="gramStart"/>
-            <w:r>
-              <w:rPr>
-                <w:lang w:val="en-US"/>
-              </w:rPr>
-              <w:t>NVARCHAR(</w:t>
-            </w:r>
-            <w:proofErr w:type="gramEnd"/>
-            <w:r>
-              <w:rPr>
-                <w:lang w:val="en-US"/>
-              </w:rPr>
-              <w:t>500)</w:t>
+              <w:t xml:space="preserve">  @Comentario NVARCHAR(500)</w:t>
             </w:r>
           </w:p>
           <w:p>
@@ -2702,30 +2566,8 @@
               <w:rPr>
                 <w:lang w:val="en-US"/>
               </w:rPr>
-              <w:t xml:space="preserve">VALUES (@IDUsuario, @IDContenido, @Puntuacion, @Comentario, </w:t>
-            </w:r>
-            <w:proofErr w:type="gramStart"/>
-            <w:r>
-              <w:rPr>
-                <w:lang w:val="en-US"/>
-              </w:rPr>
-              <w:t>GETDATE(</w:t>
-            </w:r>
-            <w:proofErr w:type="gramEnd"/>
-            <w:r>
-              <w:rPr>
-                <w:lang w:val="en-US"/>
-              </w:rPr>
-              <w:t>)</w:t>
-            </w:r>
-            <w:proofErr w:type="gramStart"/>
-            <w:r>
-              <w:rPr>
-                <w:lang w:val="en-US"/>
-              </w:rPr>
-              <w:t>);</w:t>
-            </w:r>
-            <w:proofErr w:type="gramEnd"/>
+              <w:t>VALUES (@IDUsuario, @IDContenido, @Puntuacion, @Comentario, GETDATE());</w:t>
+            </w:r>
           </w:p>
           <w:p>
             <w:pPr>
@@ -4161,7 +4003,6 @@
               <w:t xml:space="preserve">WHERE </w:t>
             </w:r>
             <w:proofErr w:type="spellStart"/>
-            <w:proofErr w:type="gramStart"/>
             <w:r>
               <w:rPr>
                 <w:lang w:val="en-US"/>
@@ -4169,29 +4010,13 @@
               <w:t>S.FechaFin</w:t>
             </w:r>
             <w:proofErr w:type="spellEnd"/>
-            <w:proofErr w:type="gramEnd"/>
-            <w:r>
-              <w:rPr>
-                <w:lang w:val="en-US"/>
-              </w:rPr>
-              <w:t xml:space="preserve"> &lt; </w:t>
-            </w:r>
-            <w:proofErr w:type="gramStart"/>
-            <w:r>
-              <w:rPr>
-                <w:lang w:val="en-US"/>
-              </w:rPr>
-              <w:t>GETDATE(</w:t>
-            </w:r>
-            <w:proofErr w:type="gramEnd"/>
-            <w:r>
-              <w:rPr>
-                <w:lang w:val="en-US"/>
-              </w:rPr>
-              <w:t xml:space="preserve">) AND </w:t>
-            </w:r>
-            <w:proofErr w:type="spellStart"/>
-            <w:proofErr w:type="gramStart"/>
+            <w:r>
+              <w:rPr>
+                <w:lang w:val="en-US"/>
+              </w:rPr>
+              <w:t xml:space="preserve"> &lt; GETDATE() AND </w:t>
+            </w:r>
+            <w:proofErr w:type="spellStart"/>
             <w:r>
               <w:rPr>
                 <w:lang w:val="en-US"/>
@@ -4199,7 +4024,6 @@
               <w:t>S.Estado</w:t>
             </w:r>
             <w:proofErr w:type="spellEnd"/>
-            <w:proofErr w:type="gramEnd"/>
             <w:r>
               <w:rPr>
                 <w:lang w:val="en-US"/>
@@ -4214,14 +4038,12 @@
               <w:t>Vencida</w:t>
             </w:r>
             <w:proofErr w:type="spellEnd"/>
-            <w:proofErr w:type="gramStart"/>
             <w:r>
               <w:rPr>
                 <w:lang w:val="en-US"/>
               </w:rPr>
               <w:t>';</w:t>
             </w:r>
-            <w:proofErr w:type="gramEnd"/>
           </w:p>
           <w:p>
             <w:pPr>
@@ -4482,7 +4304,6 @@
               <w:t xml:space="preserve">    JOIN inserted I ON </w:t>
             </w:r>
             <w:proofErr w:type="spellStart"/>
-            <w:proofErr w:type="gramStart"/>
             <w:r>
               <w:rPr>
                 <w:lang w:val="en-US"/>
@@ -4490,7 +4311,6 @@
               <w:t>R.IDUsuario</w:t>
             </w:r>
             <w:proofErr w:type="spellEnd"/>
-            <w:proofErr w:type="gramEnd"/>
             <w:r>
               <w:rPr>
                 <w:lang w:val="en-US"/>
@@ -4498,7 +4318,6 @@
               <w:t xml:space="preserve"> = </w:t>
             </w:r>
             <w:proofErr w:type="spellStart"/>
-            <w:proofErr w:type="gramStart"/>
             <w:r>
               <w:rPr>
                 <w:lang w:val="en-US"/>
@@ -4506,7 +4325,6 @@
               <w:t>I.IDUsuario</w:t>
             </w:r>
             <w:proofErr w:type="spellEnd"/>
-            <w:proofErr w:type="gramEnd"/>
             <w:r>
               <w:rPr>
                 <w:lang w:val="en-US"/>
@@ -4514,7 +4332,6 @@
               <w:t xml:space="preserve"> AND </w:t>
             </w:r>
             <w:proofErr w:type="spellStart"/>
-            <w:proofErr w:type="gramStart"/>
             <w:r>
               <w:rPr>
                 <w:lang w:val="en-US"/>
@@ -4522,7 +4339,6 @@
               <w:t>R.IDContenido</w:t>
             </w:r>
             <w:proofErr w:type="spellEnd"/>
-            <w:proofErr w:type="gramEnd"/>
             <w:r>
               <w:rPr>
                 <w:lang w:val="en-US"/>
@@ -4530,7 +4346,6 @@
               <w:t xml:space="preserve"> = </w:t>
             </w:r>
             <w:proofErr w:type="spellStart"/>
-            <w:proofErr w:type="gramStart"/>
             <w:r>
               <w:rPr>
                 <w:lang w:val="en-US"/>
@@ -4538,7 +4353,6 @@
               <w:t>I.IDContenido</w:t>
             </w:r>
             <w:proofErr w:type="spellEnd"/>
-            <w:proofErr w:type="gramEnd"/>
           </w:p>
           <w:p>
             <w:pPr>
@@ -5126,14 +4940,12 @@
               </w:rPr>
               <w:t xml:space="preserve">        </w:t>
             </w:r>
-            <w:proofErr w:type="gramStart"/>
             <w:r>
               <w:rPr>
                 <w:lang w:val="en-US"/>
               </w:rPr>
               <w:t>RETURN;</w:t>
             </w:r>
-            <w:proofErr w:type="gramEnd"/>
           </w:p>
           <w:p>
             <w:pPr>
@@ -5218,16 +5030,8 @@
               <w:rPr>
                 <w:lang w:val="en-US"/>
               </w:rPr>
-              <w:t xml:space="preserve"> FROM deleted</w:t>
-            </w:r>
-            <w:proofErr w:type="gramStart"/>
-            <w:r>
-              <w:rPr>
-                <w:lang w:val="en-US"/>
-              </w:rPr>
-              <w:t>);</w:t>
-            </w:r>
-            <w:proofErr w:type="gramEnd"/>
+              <w:t xml:space="preserve"> FROM deleted);</w:t>
+            </w:r>
           </w:p>
           <w:p>
             <w:pPr>
@@ -5362,28 +5166,14 @@
               <w:rPr>
                 <w:lang w:val="en-US"/>
               </w:rPr>
-              <w:t>fn_</w:t>
-            </w:r>
-            <w:proofErr w:type="gramStart"/>
-            <w:r>
-              <w:rPr>
-                <w:lang w:val="en-US"/>
-              </w:rPr>
-              <w:t>totalMinutosVistosPorUsuario</w:t>
-            </w:r>
-            <w:proofErr w:type="spellEnd"/>
-            <w:r>
-              <w:rPr>
-                <w:lang w:val="en-US"/>
-              </w:rPr>
-              <w:t xml:space="preserve"> (@</w:t>
-            </w:r>
-            <w:proofErr w:type="gramEnd"/>
-            <w:r>
-              <w:rPr>
-                <w:lang w:val="en-US"/>
-              </w:rPr>
-              <w:t>IDUsuario INT)</w:t>
+              <w:t>fn_totalMinutosVistosPorUsuario</w:t>
+            </w:r>
+            <w:proofErr w:type="spellEnd"/>
+            <w:r>
+              <w:rPr>
+                <w:lang w:val="en-US"/>
+              </w:rPr>
+              <w:t xml:space="preserve"> (@IDUsuario INT)</w:t>
             </w:r>
           </w:p>
           <w:p>
@@ -5435,132 +5225,109 @@
               <w:rPr>
                 <w:lang w:val="en-US"/>
               </w:rPr>
+              <w:t xml:space="preserve">  DECLARE @Total INT;</w:t>
+            </w:r>
+          </w:p>
+          <w:p>
+            <w:pPr>
+              <w:rPr>
+                <w:lang w:val="es-AR"/>
+              </w:rPr>
+            </w:pPr>
+            <w:r>
+              <w:rPr>
+                <w:lang w:val="en-US"/>
+              </w:rPr>
               <w:t xml:space="preserve">  </w:t>
             </w:r>
-            <w:proofErr w:type="gramStart"/>
-            <w:r>
-              <w:rPr>
-                <w:lang w:val="en-US"/>
-              </w:rPr>
-              <w:t>DECLARE @</w:t>
-            </w:r>
-            <w:proofErr w:type="gramEnd"/>
-            <w:r>
-              <w:rPr>
-                <w:lang w:val="en-US"/>
-              </w:rPr>
-              <w:t xml:space="preserve">Total </w:t>
-            </w:r>
-            <w:proofErr w:type="gramStart"/>
-            <w:r>
-              <w:rPr>
-                <w:lang w:val="en-US"/>
-              </w:rPr>
-              <w:t>INT;</w:t>
-            </w:r>
-            <w:proofErr w:type="gramEnd"/>
-          </w:p>
-          <w:p>
-            <w:pPr>
-              <w:rPr>
-                <w:lang w:val="es-AR"/>
-              </w:rPr>
-            </w:pPr>
-            <w:r>
-              <w:rPr>
-                <w:lang w:val="en-US"/>
+            <w:r>
+              <w:rPr>
+                <w:lang w:val="es-AR"/>
+              </w:rPr>
+              <w:t>SELECT @Total = SUM(</w:t>
+            </w:r>
+            <w:proofErr w:type="spellStart"/>
+            <w:r>
+              <w:rPr>
+                <w:lang w:val="es-AR"/>
+              </w:rPr>
+              <w:t>C.DuracionMinutos</w:t>
+            </w:r>
+            <w:proofErr w:type="spellEnd"/>
+            <w:r>
+              <w:rPr>
+                <w:lang w:val="es-AR"/>
+              </w:rPr>
+              <w:t>)</w:t>
+            </w:r>
+          </w:p>
+          <w:p>
+            <w:pPr>
+              <w:rPr>
+                <w:lang w:val="es-AR"/>
+              </w:rPr>
+            </w:pPr>
+            <w:r>
+              <w:rPr>
+                <w:lang w:val="es-AR"/>
+              </w:rPr>
+              <w:t xml:space="preserve">  FROM Visualizaciones V</w:t>
+            </w:r>
+          </w:p>
+          <w:p>
+            <w:pPr>
+              <w:rPr>
+                <w:lang w:val="es-AR"/>
+              </w:rPr>
+            </w:pPr>
+            <w:r>
+              <w:rPr>
+                <w:lang w:val="es-AR"/>
+              </w:rPr>
+              <w:t xml:space="preserve">  JOIN Contenidos C ON </w:t>
+            </w:r>
+            <w:proofErr w:type="spellStart"/>
+            <w:r>
+              <w:rPr>
+                <w:lang w:val="es-AR"/>
+              </w:rPr>
+              <w:t>V.IDContenido</w:t>
+            </w:r>
+            <w:proofErr w:type="spellEnd"/>
+            <w:r>
+              <w:rPr>
+                <w:lang w:val="es-AR"/>
+              </w:rPr>
+              <w:t xml:space="preserve"> = </w:t>
+            </w:r>
+            <w:proofErr w:type="spellStart"/>
+            <w:r>
+              <w:rPr>
+                <w:lang w:val="es-AR"/>
+              </w:rPr>
+              <w:t>C.IDContenido</w:t>
+            </w:r>
+            <w:proofErr w:type="spellEnd"/>
+          </w:p>
+          <w:p>
+            <w:pPr>
+              <w:rPr>
+                <w:lang w:val="en-US"/>
+              </w:rPr>
+            </w:pPr>
+            <w:r>
+              <w:rPr>
+                <w:lang w:val="es-AR"/>
               </w:rPr>
               <w:t xml:space="preserve">  </w:t>
             </w:r>
             <w:r>
               <w:rPr>
-                <w:lang w:val="es-AR"/>
-              </w:rPr>
-              <w:t>SELECT @Total = SUM(</w:t>
-            </w:r>
-            <w:proofErr w:type="spellStart"/>
-            <w:r>
-              <w:rPr>
-                <w:lang w:val="es-AR"/>
-              </w:rPr>
-              <w:t>C.DuracionMinutos</w:t>
-            </w:r>
-            <w:proofErr w:type="spellEnd"/>
-            <w:r>
-              <w:rPr>
-                <w:lang w:val="es-AR"/>
-              </w:rPr>
-              <w:t>)</w:t>
-            </w:r>
-          </w:p>
-          <w:p>
-            <w:pPr>
-              <w:rPr>
-                <w:lang w:val="es-AR"/>
-              </w:rPr>
-            </w:pPr>
-            <w:r>
-              <w:rPr>
-                <w:lang w:val="es-AR"/>
-              </w:rPr>
-              <w:t xml:space="preserve">  FROM Visualizaciones V</w:t>
-            </w:r>
-          </w:p>
-          <w:p>
-            <w:pPr>
-              <w:rPr>
-                <w:lang w:val="es-AR"/>
-              </w:rPr>
-            </w:pPr>
-            <w:r>
-              <w:rPr>
-                <w:lang w:val="es-AR"/>
-              </w:rPr>
-              <w:t xml:space="preserve">  JOIN Contenidos C ON </w:t>
-            </w:r>
-            <w:proofErr w:type="spellStart"/>
-            <w:r>
-              <w:rPr>
-                <w:lang w:val="es-AR"/>
-              </w:rPr>
-              <w:t>V.IDContenido</w:t>
-            </w:r>
-            <w:proofErr w:type="spellEnd"/>
-            <w:r>
-              <w:rPr>
-                <w:lang w:val="es-AR"/>
-              </w:rPr>
-              <w:t xml:space="preserve"> = </w:t>
-            </w:r>
-            <w:proofErr w:type="spellStart"/>
-            <w:r>
-              <w:rPr>
-                <w:lang w:val="es-AR"/>
-              </w:rPr>
-              <w:t>C.IDContenido</w:t>
-            </w:r>
-            <w:proofErr w:type="spellEnd"/>
-          </w:p>
-          <w:p>
-            <w:pPr>
-              <w:rPr>
-                <w:lang w:val="en-US"/>
-              </w:rPr>
-            </w:pPr>
-            <w:r>
-              <w:rPr>
-                <w:lang w:val="es-AR"/>
-              </w:rPr>
-              <w:t xml:space="preserve">  </w:t>
-            </w:r>
-            <w:r>
-              <w:rPr>
                 <w:lang w:val="en-US"/>
               </w:rPr>
               <w:t xml:space="preserve">WHERE </w:t>
             </w:r>
             <w:proofErr w:type="spellStart"/>
-            <w:proofErr w:type="gramStart"/>
             <w:r>
               <w:rPr>
                 <w:lang w:val="en-US"/>
@@ -5568,56 +5335,25 @@
               <w:t>V.IDUsuario</w:t>
             </w:r>
             <w:proofErr w:type="spellEnd"/>
-            <w:proofErr w:type="gramEnd"/>
-            <w:r>
-              <w:rPr>
-                <w:lang w:val="en-US"/>
-              </w:rPr>
-              <w:t xml:space="preserve"> = @</w:t>
-            </w:r>
-            <w:proofErr w:type="gramStart"/>
-            <w:r>
-              <w:rPr>
-                <w:lang w:val="en-US"/>
-              </w:rPr>
-              <w:t>IDUsuario;</w:t>
-            </w:r>
-            <w:proofErr w:type="gramEnd"/>
-          </w:p>
-          <w:p>
-            <w:pPr>
-              <w:rPr>
-                <w:lang w:val="en-US"/>
-              </w:rPr>
-            </w:pPr>
-            <w:r>
-              <w:rPr>
-                <w:lang w:val="en-US"/>
-              </w:rPr>
-              <w:t xml:space="preserve">  RETURN </w:t>
-            </w:r>
-            <w:proofErr w:type="gramStart"/>
-            <w:r>
-              <w:rPr>
-                <w:lang w:val="en-US"/>
-              </w:rPr>
-              <w:t>ISNULL(</w:t>
-            </w:r>
-            <w:proofErr w:type="gramEnd"/>
-            <w:r>
-              <w:rPr>
-                <w:lang w:val="en-US"/>
-              </w:rPr>
-              <w:t>@Total, 0</w:t>
-            </w:r>
-            <w:proofErr w:type="gramStart"/>
-            <w:r>
-              <w:rPr>
-                <w:lang w:val="en-US"/>
-              </w:rPr>
-              <w:t>);</w:t>
-            </w:r>
-            <w:proofErr w:type="gramEnd"/>
+            <w:r>
+              <w:rPr>
+                <w:lang w:val="en-US"/>
+              </w:rPr>
+              <w:t xml:space="preserve"> = @IDUsuario;</w:t>
+            </w:r>
+          </w:p>
+          <w:p>
+            <w:pPr>
+              <w:rPr>
+                <w:lang w:val="en-US"/>
+              </w:rPr>
+            </w:pPr>
+            <w:r>
+              <w:rPr>
+                <w:lang w:val="en-US"/>
+              </w:rPr>
+              <w:t xml:space="preserve">  RETURN ISNULL(@Total, 0);</w:t>
+            </w:r>
           </w:p>
           <w:p>
             <w:pPr>
@@ -5714,13 +5450,18 @@
       <w:pPr>
         <w:ind w:firstLine="0"/>
       </w:pPr>
-      <w:r>
-        <w:t>https://youtu.be/P_4aWQ7QDLw</w:t>
-      </w:r>
+      <w:hyperlink r:id="rId10" w:history="1">
+        <w:r>
+          <w:rPr>
+            <w:rStyle w:val="Hipervnculo"/>
+          </w:rPr>
+          <w:t>https://youtu.be/P_4aWQ7QDLw</w:t>
+        </w:r>
+      </w:hyperlink>
     </w:p>
     <w:sectPr>
-      <w:headerReference w:type="default" r:id="rId10"/>
-      <w:footerReference w:type="default" r:id="rId11"/>
+      <w:headerReference w:type="default" r:id="rId11"/>
+      <w:footerReference w:type="default" r:id="rId12"/>
       <w:pgSz w:w="11909" w:h="16834"/>
       <w:pgMar w:top="1440" w:right="1440" w:bottom="1440" w:left="1440" w:header="720" w:footer="720" w:gutter="0"/>
       <w:pgNumType w:start="1"/>
@@ -7232,6 +6973,18 @@
       <w:contextualSpacing/>
     </w:pPr>
   </w:style>
+  <w:style w:type="character" w:styleId="Mencinsinresolver">
+    <w:name w:val="Unresolved Mention"/>
+    <w:basedOn w:val="Fuentedeprrafopredeter"/>
+    <w:uiPriority w:val="99"/>
+    <w:semiHidden/>
+    <w:unhideWhenUsed/>
+    <w:rsid w:val="00AF5020"/>
+    <w:rPr>
+      <w:color w:val="605E5C"/>
+      <w:shd w:val="clear" w:color="auto" w:fill="E1DFDD"/>
+    </w:rPr>
+  </w:style>
 </w:styles>
 </file>
 

</xml_diff>